<commit_message>
error de guardado de Word
</commit_message>
<xml_diff>
--- a/reports/Student #3/D01 - Analysis Report - Ivo.docx
+++ b/reports/Student #3/D01 - Analysis Report - Ivo.docx
@@ -886,10 +886,24 @@
     <w:p/>
     <w:p>
       <w:pPr>
+        <w:rPr>
+          <w:rFonts w:ascii="Arial" w:eastAsiaTheme="majorEastAsia" w:hAnsi="Arial" w:cs="Arial"/>
+          <w:color w:val="000000" w:themeColor="text1"/>
+          <w:sz w:val="44"/>
+          <w:szCs w:val="52"/>
+        </w:rPr>
+      </w:pPr>
+      <w:bookmarkStart w:id="1" w:name="_Toc190780305"/>
+      <w:r>
+        <w:br w:type="page"/>
+      </w:r>
+    </w:p>
+    <w:p>
+      <w:pPr>
         <w:pStyle w:val="titulo1"/>
       </w:pPr>
-      <w:bookmarkStart w:id="1" w:name="_Toc190780305"/>
-      <w:r>
+      <w:r>
+        <w:lastRenderedPageBreak/>
         <w:t>Revision Table</w:t>
       </w:r>
       <w:bookmarkEnd w:id="1"/>
@@ -1172,6 +1186,12 @@
         <w:rPr>
           <w:lang w:val="es-ES"/>
         </w:rPr>
+        <w:t>0</w:t>
+      </w:r>
+      <w:r>
+        <w:rPr>
+          <w:lang w:val="es-ES"/>
+        </w:rPr>
         <w:t>3</w:t>
       </w:r>
       <w:r>
@@ -1241,25 +1261,6 @@
     <w:p/>
     <w:p/>
     <w:p/>
-    <w:p/>
-    <w:p/>
-    <w:p/>
-    <w:p/>
-    <w:p/>
-    <w:p/>
-    <w:p/>
-    <w:p/>
-    <w:p/>
-    <w:p/>
-    <w:p/>
-    <w:p/>
-    <w:p/>
-    <w:p/>
-    <w:p/>
-    <w:p/>
-    <w:p/>
-    <w:p/>
-    <w:p/>
     <w:p>
       <w:pPr>
         <w:pStyle w:val="titulo1"/>
@@ -1272,6 +1273,7 @@
         <w:rPr>
           <w:rFonts w:asciiTheme="majorHAnsi" w:hAnsiTheme="majorHAnsi" w:cstheme="majorHAnsi"/>
         </w:rPr>
+        <w:lastRenderedPageBreak/>
         <w:t>Contents</w:t>
       </w:r>
       <w:bookmarkEnd w:id="3"/>
@@ -1695,35 +1697,21 @@
     <w:p>
       <w:pPr>
         <w:rPr>
-          <w:lang w:val="es-ES"/>
-        </w:rPr>
-      </w:pPr>
-    </w:p>
-    <w:p>
-      <w:pPr>
-        <w:rPr>
-          <w:lang w:val="es-ES"/>
-        </w:rPr>
-      </w:pPr>
-      <w:r>
-        <w:rPr>
-          <w:lang w:val="es-ES"/>
-        </w:rPr>
-        <w:t xml:space="preserve">En base a lo que dijo nuestro profesor, interpretamos </w:t>
-      </w:r>
-      <w:proofErr w:type="gramStart"/>
-      <w:r>
-        <w:rPr>
-          <w:lang w:val="es-ES"/>
-        </w:rPr>
-        <w:t>que</w:t>
-      </w:r>
-      <w:proofErr w:type="gramEnd"/>
-      <w:r>
-        <w:rPr>
-          <w:lang w:val="es-ES"/>
-        </w:rPr>
-        <w:t xml:space="preserve"> al haber un enlace al repositorio de GitHub, se puede acceder desde ahí a los proyectos.</w:t>
+          <w:lang w:val="en-GB"/>
+        </w:rPr>
+      </w:pPr>
+    </w:p>
+    <w:p>
+      <w:pPr>
+        <w:rPr>
+          <w:lang w:val="es-ES"/>
+        </w:rPr>
+      </w:pPr>
+      <w:r>
+        <w:rPr>
+          <w:lang w:val="es-ES"/>
+        </w:rPr>
+        <w:t>En base a lo que dijo nuestro profesor, interpretamos que al haber un enlace al repositorio de GitHub, se puede acceder desde ahí a los proyectos.</w:t>
       </w:r>
     </w:p>
     <w:p>
@@ -2060,6 +2048,9 @@
     <w:p>
       <w:r>
         <w:t>Tras el analisis de estos requisitos cocluimos que las tareas de esta entrega lograron completarse sin ambiguedades a resaltar</w:t>
+      </w:r>
+      <w:r>
+        <w:t>.</w:t>
       </w:r>
     </w:p>
     <w:p/>
@@ -3501,6 +3492,7 @@
   <w:style w:type="character" w:default="1" w:styleId="Fuentedeprrafopredeter">
     <w:name w:val="Default Paragraph Font"/>
     <w:uiPriority w:val="1"/>
+    <w:semiHidden/>
     <w:unhideWhenUsed/>
   </w:style>
   <w:style w:type="table" w:default="1" w:styleId="Tablanormal">

</xml_diff>